<commit_message>
Quality changed to normal, and CMYK profile set to SWOP (v2)
</commit_message>
<xml_diff>
--- a/Checklists/Word/2.5 - Oppretting av Print Preset for HP DesignJet Z6200 web interface.docx
+++ b/Checklists/Word/2.5 - Oppretting av Print Preset for HP DesignJet Z6200 web interface.docx
@@ -8,7 +8,7 @@
           <w:noProof/>
         </w:rPr>
         <w:drawing>
-          <wp:anchor distT="0" distB="0" distL="114300" distR="114300" simplePos="0" relativeHeight="251659264" behindDoc="1" locked="0" layoutInCell="1" allowOverlap="1">
+          <wp:anchor distT="0" distB="0" distL="114300" distR="114300" simplePos="0" relativeHeight="251659264" behindDoc="1" locked="0" layoutInCell="1" allowOverlap="1" wp14:anchorId="31B66156" wp14:editId="3CC0E540">
             <wp:simplePos x="0" y="0"/>
             <wp:positionH relativeFrom="margin">
               <wp:posOffset>3868148</wp:posOffset>
@@ -83,7 +83,7 @@
           <w:noProof/>
         </w:rPr>
         <w:drawing>
-          <wp:anchor distT="0" distB="0" distL="114300" distR="114300" simplePos="0" relativeHeight="251658240" behindDoc="1" locked="0" layoutInCell="1" allowOverlap="1">
+          <wp:anchor distT="0" distB="0" distL="114300" distR="114300" simplePos="0" relativeHeight="251658240" behindDoc="1" locked="0" layoutInCell="1" allowOverlap="1" wp14:anchorId="4F27AD41" wp14:editId="402E6AC2">
             <wp:simplePos x="0" y="0"/>
             <wp:positionH relativeFrom="margin">
               <wp:align>right</wp:align>
@@ -398,7 +398,29 @@
         <w:rPr>
           <w:b/>
         </w:rPr>
-        <w:t>Best</w:t>
+        <w:t>Normal</w:t>
+      </w:r>
+      <w:r>
+        <w:rPr>
+          <w:b/>
+        </w:rPr>
+        <w:br/>
+      </w:r>
+      <w:r>
+        <w:rPr>
+          <w:color w:val="2F5496" w:themeColor="accent1" w:themeShade="BF"/>
+          <w:sz w:val="18"/>
+          <w:szCs w:val="18"/>
+        </w:rPr>
+        <w:t>Bildet til høyre vi</w:t>
+      </w:r>
+      <w:r>
+        <w:rPr>
+          <w:color w:val="2F5496" w:themeColor="accent1" w:themeShade="BF"/>
+          <w:sz w:val="18"/>
+          <w:szCs w:val="18"/>
+        </w:rPr>
+        <w:t>ser Best på denne, men dette skal endres til Normal</w:t>
       </w:r>
     </w:p>
     <w:p>
@@ -416,35 +438,22 @@
       <w:r>
         <w:rPr>
           <w:i/>
-          <w:lang w:val="en-US"/>
-        </w:rPr>
-        <w:t>Maximum detail</w:t>
-      </w:r>
-      <w:r>
-        <w:rPr>
-          <w:lang w:val="en-US"/>
-        </w:rPr>
+        </w:rPr>
+        <w:t>Layout</w:t>
+      </w:r>
+      <w:r>
         <w:t xml:space="preserve"> – </w:t>
       </w:r>
       <w:r>
         <w:rPr>
           <w:b/>
-          <w:lang w:val="en-US"/>
-        </w:rPr>
-        <w:t>Off</w:t>
-      </w:r>
-      <w:r>
-        <w:rPr>
-          <w:lang w:val="en-US"/>
-        </w:rPr>
+        </w:rPr>
+        <w:t>Oversize</w:t>
+      </w:r>
+      <w:r>
         <w:br/>
       </w:r>
       <w:r>
-        <w:rPr>
-          <w:sz w:val="18"/>
-          <w:szCs w:val="18"/>
-          <w:lang w:val="en-US"/>
-        </w:rPr>
         <w:tab/>
       </w:r>
       <w:r>
@@ -453,15 +462,7 @@
           <w:sz w:val="18"/>
           <w:szCs w:val="18"/>
         </w:rPr>
-        <w:t>On gir li</w:t>
-      </w:r>
-      <w:r>
-        <w:rPr>
-          <w:color w:val="2F5496" w:themeColor="accent1" w:themeShade="BF"/>
-          <w:sz w:val="18"/>
-          <w:szCs w:val="18"/>
-        </w:rPr>
-        <w:t>tt høyere oppløsning på tekst og vektor. Så vidt synlig uten lupe. Ingen synlig forskjell på 400dpi raster.</w:t>
+        <w:t>Alt innhold på dokumentet skrives ut inklusive kantene. Skriveren legger på marger utenfor dette. Medfører at utskrift pluss marg blir litt større enn valgt papir.</w:t>
       </w:r>
     </w:p>
     <w:p>
@@ -471,50 +472,21 @@
           <w:ilvl w:val="0"/>
           <w:numId w:val="2"/>
         </w:numPr>
-        <w:rPr>
-          <w:sz w:val="18"/>
-          <w:szCs w:val="18"/>
-        </w:rPr>
       </w:pPr>
       <w:r>
         <w:rPr>
           <w:i/>
-          <w:lang w:val="en-US"/>
-        </w:rPr>
-        <w:t>Layout</w:t>
-      </w:r>
-      <w:r>
-        <w:rPr>
-          <w:lang w:val="en-US"/>
-        </w:rPr>
+        </w:rPr>
+        <w:t>Resizing</w:t>
+      </w:r>
+      <w:r>
         <w:t xml:space="preserve"> – </w:t>
       </w:r>
       <w:r>
         <w:rPr>
           <w:b/>
-          <w:lang w:val="en-US"/>
-        </w:rPr>
-        <w:t>Oversize</w:t>
-      </w:r>
-      <w:r>
-        <w:rPr>
-          <w:lang w:val="en-US"/>
-        </w:rPr>
-        <w:br/>
-      </w:r>
-      <w:r>
-        <w:rPr>
-          <w:lang w:val="en-US"/>
-        </w:rPr>
-        <w:tab/>
-      </w:r>
-      <w:r>
-        <w:rPr>
-          <w:color w:val="2F5496" w:themeColor="accent1" w:themeShade="BF"/>
-          <w:sz w:val="18"/>
-          <w:szCs w:val="18"/>
-        </w:rPr>
-        <w:t>Alt innhold på dokumentet skrives ut inklusive kantene. Skriveren legger på marger utenfor dette. Medfører at utskrift pluss marg blir litt større enn valgt papir.</w:t>
+        </w:rPr>
+        <w:t>Standard</w:t>
       </w:r>
     </w:p>
     <w:p>
@@ -524,12 +496,16 @@
           <w:ilvl w:val="0"/>
           <w:numId w:val="2"/>
         </w:numPr>
+        <w:rPr>
+          <w:sz w:val="18"/>
+          <w:szCs w:val="18"/>
+        </w:rPr>
       </w:pPr>
       <w:r>
         <w:rPr>
           <w:i/>
         </w:rPr>
-        <w:t>Resizing</w:t>
+        <w:t>Size</w:t>
       </w:r>
       <w:r>
         <w:t xml:space="preserve"> – </w:t>
@@ -538,7 +514,25 @@
         <w:rPr>
           <w:b/>
         </w:rPr>
-        <w:t>Standard</w:t>
+        <w:t>Default</w:t>
+      </w:r>
+      <w:r>
+        <w:br/>
+      </w:r>
+      <w:r>
+        <w:rPr>
+          <w:sz w:val="18"/>
+          <w:szCs w:val="18"/>
+        </w:rPr>
+        <w:tab/>
+      </w:r>
+      <w:r>
+        <w:rPr>
+          <w:color w:val="2F5496" w:themeColor="accent1" w:themeShade="BF"/>
+          <w:sz w:val="18"/>
+          <w:szCs w:val="18"/>
+        </w:rPr>
+        <w:t>Dokumentet skal ikke endres størrelse på. Dette vil endre skala på kart og må ikke forekomme.</w:t>
       </w:r>
     </w:p>
     <w:p>
@@ -548,52 +542,21 @@
           <w:ilvl w:val="0"/>
           <w:numId w:val="2"/>
         </w:numPr>
-        <w:rPr>
-          <w:sz w:val="18"/>
-          <w:szCs w:val="18"/>
-        </w:rPr>
       </w:pPr>
       <w:r>
         <w:rPr>
           <w:i/>
-          <w:lang w:val="en-US"/>
-        </w:rPr>
-        <w:t>Size</w:t>
-      </w:r>
-      <w:r>
-        <w:rPr>
-          <w:lang w:val="en-US"/>
-        </w:rPr>
+        </w:rPr>
+        <w:t>Mirror image</w:t>
+      </w:r>
+      <w:r>
         <w:t xml:space="preserve"> – </w:t>
       </w:r>
       <w:r>
         <w:rPr>
           <w:b/>
-          <w:lang w:val="en-US"/>
-        </w:rPr>
-        <w:t>Default</w:t>
-      </w:r>
-      <w:r>
-        <w:rPr>
-          <w:lang w:val="en-US"/>
-        </w:rPr>
-        <w:br/>
-      </w:r>
-      <w:r>
-        <w:rPr>
-          <w:sz w:val="18"/>
-          <w:szCs w:val="18"/>
-          <w:lang w:val="en-US"/>
-        </w:rPr>
-        <w:tab/>
-      </w:r>
-      <w:r>
-        <w:rPr>
-          <w:color w:val="2F5496" w:themeColor="accent1" w:themeShade="BF"/>
-          <w:sz w:val="18"/>
-          <w:szCs w:val="18"/>
-        </w:rPr>
-        <w:t>Dokumentet skal ikke endres størrelse på. Dette vil endre skala på kart og må ikke forekomme.</w:t>
+        </w:rPr>
+        <w:t>No</w:t>
       </w:r>
     </w:p>
     <w:p>
@@ -603,21 +566,29 @@
           <w:ilvl w:val="0"/>
           <w:numId w:val="2"/>
         </w:numPr>
+        <w:rPr>
+          <w:lang w:val="en-US"/>
+        </w:rPr>
       </w:pPr>
       <w:r>
         <w:rPr>
           <w:i/>
-        </w:rPr>
-        <w:t>Mirror image</w:t>
-      </w:r>
-      <w:r>
+          <w:lang w:val="en-US"/>
+        </w:rPr>
+        <w:t>Color management</w:t>
+      </w:r>
+      <w:r>
+        <w:rPr>
+          <w:lang w:val="en-US"/>
+        </w:rPr>
         <w:t xml:space="preserve"> – </w:t>
       </w:r>
       <w:r>
         <w:rPr>
           <w:b/>
-        </w:rPr>
-        <w:t>No</w:t>
+          <w:lang w:val="en-US"/>
+        </w:rPr>
+        <w:t>ICC color management</w:t>
       </w:r>
     </w:p>
     <w:p>
@@ -628,28 +599,38 @@
           <w:numId w:val="2"/>
         </w:numPr>
         <w:rPr>
-          <w:lang w:val="en-US"/>
+          <w:sz w:val="18"/>
+          <w:szCs w:val="18"/>
         </w:rPr>
       </w:pPr>
       <w:r>
         <w:rPr>
           <w:i/>
-          <w:lang w:val="en-US"/>
-        </w:rPr>
-        <w:t>Color management</w:t>
-      </w:r>
-      <w:r>
-        <w:rPr>
-          <w:lang w:val="en-US"/>
-        </w:rPr>
+        </w:rPr>
+        <w:t>RGB source profile</w:t>
+      </w:r>
+      <w:r>
         <w:t xml:space="preserve"> – </w:t>
       </w:r>
       <w:r>
         <w:rPr>
           <w:b/>
-          <w:lang w:val="en-US"/>
-        </w:rPr>
-        <w:t>ICC color management</w:t>
+        </w:rPr>
+        <w:t>Adobe RGB (1998)</w:t>
+      </w:r>
+      <w:r>
+        <w:br/>
+      </w:r>
+      <w:r>
+        <w:tab/>
+      </w:r>
+      <w:r>
+        <w:rPr>
+          <w:color w:val="2F5496" w:themeColor="accent1" w:themeShade="BF"/>
+          <w:sz w:val="18"/>
+          <w:szCs w:val="18"/>
+        </w:rPr>
+        <w:t>RGB Data skal behandles som Adobe RGB (1998)</w:t>
       </w:r>
     </w:p>
     <w:p>
@@ -659,42 +640,27 @@
           <w:ilvl w:val="0"/>
           <w:numId w:val="2"/>
         </w:numPr>
-        <w:rPr>
-          <w:sz w:val="18"/>
-          <w:szCs w:val="18"/>
-        </w:rPr>
       </w:pPr>
       <w:r>
         <w:rPr>
           <w:i/>
-          <w:lang w:val="en-US"/>
-        </w:rPr>
-        <w:t>RGB source profile</w:t>
-      </w:r>
-      <w:r>
-        <w:rPr>
-          <w:lang w:val="en-US"/>
-        </w:rPr>
-        <w:t xml:space="preserve"> – </w:t>
+        </w:rPr>
+        <w:t>CMYK source profile</w:t>
+      </w:r>
+      <w:r>
+        <w:t xml:space="preserve"> - </w:t>
       </w:r>
       <w:r>
         <w:rPr>
           <w:b/>
-          <w:lang w:val="en-US"/>
-        </w:rPr>
-        <w:t>Adobe RGB (1998)</w:t>
-      </w:r>
-      <w:r>
-        <w:rPr>
-          <w:lang w:val="en-US"/>
+        </w:rPr>
+        <w:t>US Web Coated (SWOP) v2</w:t>
+      </w:r>
+      <w:r>
+        <w:rPr>
+          <w:b/>
         </w:rPr>
         <w:br/>
-      </w:r>
-      <w:r>
-        <w:rPr>
-          <w:lang w:val="en-US"/>
-        </w:rPr>
-        <w:tab/>
       </w:r>
       <w:r>
         <w:rPr>
@@ -702,7 +668,39 @@
           <w:sz w:val="18"/>
           <w:szCs w:val="18"/>
         </w:rPr>
-        <w:t>RGB Data skal behandles som Adobe RGB (1998)</w:t>
+        <w:t>Bildet til høyre vi</w:t>
+      </w:r>
+      <w:r>
+        <w:rPr>
+          <w:color w:val="2F5496" w:themeColor="accent1" w:themeShade="BF"/>
+          <w:sz w:val="18"/>
+          <w:szCs w:val="18"/>
+        </w:rPr>
+        <w:t xml:space="preserve">ser </w:t>
+      </w:r>
+      <w:r>
+        <w:rPr>
+          <w:color w:val="2F5496" w:themeColor="accent1" w:themeShade="BF"/>
+          <w:sz w:val="18"/>
+          <w:szCs w:val="18"/>
+        </w:rPr>
+        <w:t>feil</w:t>
+      </w:r>
+      <w:r>
+        <w:rPr>
+          <w:color w:val="2F5496" w:themeColor="accent1" w:themeShade="BF"/>
+          <w:sz w:val="18"/>
+          <w:szCs w:val="18"/>
+        </w:rPr>
+        <w:t xml:space="preserve"> på denne</w:t>
+      </w:r>
+      <w:r>
+        <w:rPr>
+          <w:color w:val="2F5496" w:themeColor="accent1" w:themeShade="BF"/>
+          <w:sz w:val="18"/>
+          <w:szCs w:val="18"/>
+        </w:rPr>
+        <w:t>, SWOP er korrekt</w:t>
       </w:r>
     </w:p>
     <w:p>
@@ -870,10 +868,7 @@
         <w:t>Save</w:t>
       </w:r>
     </w:p>
-    <w:p>
-      <w:bookmarkStart w:id="0" w:name="_GoBack"/>
-      <w:bookmarkEnd w:id="0"/>
-    </w:p>
+    <w:p/>
     <w:p>
       <w:pPr>
         <w:rPr>
@@ -911,7 +906,12 @@
       </w:r>
     </w:p>
     <w:sectPr>
-      <w:headerReference w:type="default" r:id="rId10"/>
+      <w:headerReference w:type="even" r:id="rId10"/>
+      <w:headerReference w:type="default" r:id="rId11"/>
+      <w:footerReference w:type="even" r:id="rId12"/>
+      <w:footerReference w:type="default" r:id="rId13"/>
+      <w:headerReference w:type="first" r:id="rId14"/>
+      <w:footerReference w:type="first" r:id="rId15"/>
       <w:pgSz w:w="11906" w:h="16838"/>
       <w:pgMar w:top="3258" w:right="1417" w:bottom="1417" w:left="1417" w:header="708" w:footer="708" w:gutter="0"/>
       <w:pgNumType w:start="1"/>
@@ -947,6 +947,36 @@
 </w:endnotes>
 </file>
 
+<file path=word/footer1.xml><?xml version="1.0" encoding="utf-8"?>
+<w:ftr xmlns:wpc="http://schemas.microsoft.com/office/word/2010/wordprocessingCanvas" xmlns:cx="http://schemas.microsoft.com/office/drawing/2014/chartex" xmlns:cx1="http://schemas.microsoft.com/office/drawing/2015/9/8/chartex" xmlns:cx2="http://schemas.microsoft.com/office/drawing/2015/10/21/chartex" xmlns:cx3="http://schemas.microsoft.com/office/drawing/2016/5/9/chartex" xmlns:cx4="http://schemas.microsoft.com/office/drawing/2016/5/10/chartex" xmlns:cx5="http://schemas.microsoft.com/office/drawing/2016/5/11/chartex" xmlns:cx6="http://schemas.microsoft.com/office/drawing/2016/5/12/chartex" xmlns:cx7="http://schemas.microsoft.com/office/drawing/2016/5/13/chartex" xmlns:cx8="http://schemas.microsoft.com/office/drawing/2016/5/14/chartex" xmlns:mc="http://schemas.openxmlformats.org/markup-compatibility/2006" xmlns:aink="http://schemas.microsoft.com/office/drawing/2016/ink" xmlns:am3d="http://schemas.microsoft.com/office/drawing/2017/model3d" xmlns:o="urn:schemas-microsoft-com:office:office" xmlns:r="http://schemas.openxmlformats.org/officeDocument/2006/relationships" xmlns:m="http://schemas.openxmlformats.org/officeDocument/2006/math" xmlns:v="urn:schemas-microsoft-com:vml" xmlns:wp14="http://schemas.microsoft.com/office/word/2010/wordprocessingDrawing" xmlns:wp="http://schemas.openxmlformats.org/drawingml/2006/wordprocessingDrawing" xmlns:w10="urn:schemas-microsoft-com:office:word" xmlns:w="http://schemas.openxmlformats.org/wordprocessingml/2006/main" xmlns:w14="http://schemas.microsoft.com/office/word/2010/wordml" xmlns:w15="http://schemas.microsoft.com/office/word/2012/wordml" xmlns:w16cid="http://schemas.microsoft.com/office/word/2016/wordml/cid" xmlns:w16se="http://schemas.microsoft.com/office/word/2015/wordml/symex" xmlns:wpg="http://schemas.microsoft.com/office/word/2010/wordprocessingGroup" xmlns:wpi="http://schemas.microsoft.com/office/word/2010/wordprocessingInk" xmlns:wne="http://schemas.microsoft.com/office/word/2006/wordml" xmlns:wps="http://schemas.microsoft.com/office/word/2010/wordprocessingShape" mc:Ignorable="w14 w15 w16se w16cid wp14">
+  <w:p>
+    <w:pPr>
+      <w:pStyle w:val="Footer"/>
+    </w:pPr>
+  </w:p>
+</w:ftr>
+</file>
+
+<file path=word/footer2.xml><?xml version="1.0" encoding="utf-8"?>
+<w:ftr xmlns:wpc="http://schemas.microsoft.com/office/word/2010/wordprocessingCanvas" xmlns:cx="http://schemas.microsoft.com/office/drawing/2014/chartex" xmlns:cx1="http://schemas.microsoft.com/office/drawing/2015/9/8/chartex" xmlns:cx2="http://schemas.microsoft.com/office/drawing/2015/10/21/chartex" xmlns:cx3="http://schemas.microsoft.com/office/drawing/2016/5/9/chartex" xmlns:cx4="http://schemas.microsoft.com/office/drawing/2016/5/10/chartex" xmlns:cx5="http://schemas.microsoft.com/office/drawing/2016/5/11/chartex" xmlns:cx6="http://schemas.microsoft.com/office/drawing/2016/5/12/chartex" xmlns:cx7="http://schemas.microsoft.com/office/drawing/2016/5/13/chartex" xmlns:cx8="http://schemas.microsoft.com/office/drawing/2016/5/14/chartex" xmlns:mc="http://schemas.openxmlformats.org/markup-compatibility/2006" xmlns:aink="http://schemas.microsoft.com/office/drawing/2016/ink" xmlns:am3d="http://schemas.microsoft.com/office/drawing/2017/model3d" xmlns:o="urn:schemas-microsoft-com:office:office" xmlns:r="http://schemas.openxmlformats.org/officeDocument/2006/relationships" xmlns:m="http://schemas.openxmlformats.org/officeDocument/2006/math" xmlns:v="urn:schemas-microsoft-com:vml" xmlns:wp14="http://schemas.microsoft.com/office/word/2010/wordprocessingDrawing" xmlns:wp="http://schemas.openxmlformats.org/drawingml/2006/wordprocessingDrawing" xmlns:w10="urn:schemas-microsoft-com:office:word" xmlns:w="http://schemas.openxmlformats.org/wordprocessingml/2006/main" xmlns:w14="http://schemas.microsoft.com/office/word/2010/wordml" xmlns:w15="http://schemas.microsoft.com/office/word/2012/wordml" xmlns:w16cid="http://schemas.microsoft.com/office/word/2016/wordml/cid" xmlns:w16se="http://schemas.microsoft.com/office/word/2015/wordml/symex" xmlns:wpg="http://schemas.microsoft.com/office/word/2010/wordprocessingGroup" xmlns:wpi="http://schemas.microsoft.com/office/word/2010/wordprocessingInk" xmlns:wne="http://schemas.microsoft.com/office/word/2006/wordml" xmlns:wps="http://schemas.microsoft.com/office/word/2010/wordprocessingShape" mc:Ignorable="w14 w15 w16se w16cid wp14">
+  <w:p>
+    <w:pPr>
+      <w:pStyle w:val="Footer"/>
+    </w:pPr>
+  </w:p>
+</w:ftr>
+</file>
+
+<file path=word/footer3.xml><?xml version="1.0" encoding="utf-8"?>
+<w:ftr xmlns:wpc="http://schemas.microsoft.com/office/word/2010/wordprocessingCanvas" xmlns:cx="http://schemas.microsoft.com/office/drawing/2014/chartex" xmlns:cx1="http://schemas.microsoft.com/office/drawing/2015/9/8/chartex" xmlns:cx2="http://schemas.microsoft.com/office/drawing/2015/10/21/chartex" xmlns:cx3="http://schemas.microsoft.com/office/drawing/2016/5/9/chartex" xmlns:cx4="http://schemas.microsoft.com/office/drawing/2016/5/10/chartex" xmlns:cx5="http://schemas.microsoft.com/office/drawing/2016/5/11/chartex" xmlns:cx6="http://schemas.microsoft.com/office/drawing/2016/5/12/chartex" xmlns:cx7="http://schemas.microsoft.com/office/drawing/2016/5/13/chartex" xmlns:cx8="http://schemas.microsoft.com/office/drawing/2016/5/14/chartex" xmlns:mc="http://schemas.openxmlformats.org/markup-compatibility/2006" xmlns:aink="http://schemas.microsoft.com/office/drawing/2016/ink" xmlns:am3d="http://schemas.microsoft.com/office/drawing/2017/model3d" xmlns:o="urn:schemas-microsoft-com:office:office" xmlns:r="http://schemas.openxmlformats.org/officeDocument/2006/relationships" xmlns:m="http://schemas.openxmlformats.org/officeDocument/2006/math" xmlns:v="urn:schemas-microsoft-com:vml" xmlns:wp14="http://schemas.microsoft.com/office/word/2010/wordprocessingDrawing" xmlns:wp="http://schemas.openxmlformats.org/drawingml/2006/wordprocessingDrawing" xmlns:w10="urn:schemas-microsoft-com:office:word" xmlns:w="http://schemas.openxmlformats.org/wordprocessingml/2006/main" xmlns:w14="http://schemas.microsoft.com/office/word/2010/wordml" xmlns:w15="http://schemas.microsoft.com/office/word/2012/wordml" xmlns:w16cid="http://schemas.microsoft.com/office/word/2016/wordml/cid" xmlns:w16se="http://schemas.microsoft.com/office/word/2015/wordml/symex" xmlns:wpg="http://schemas.microsoft.com/office/word/2010/wordprocessingGroup" xmlns:wpi="http://schemas.microsoft.com/office/word/2010/wordprocessingInk" xmlns:wne="http://schemas.microsoft.com/office/word/2006/wordml" xmlns:wps="http://schemas.microsoft.com/office/word/2010/wordprocessingShape" mc:Ignorable="w14 w15 w16se w16cid wp14">
+  <w:p>
+    <w:pPr>
+      <w:pStyle w:val="Footer"/>
+    </w:pPr>
+  </w:p>
+</w:ftr>
+</file>
+
 <file path=word/footnotes.xml><?xml version="1.0" encoding="utf-8"?>
 <w:footnotes xmlns:wpc="http://schemas.microsoft.com/office/word/2010/wordprocessingCanvas" xmlns:cx="http://schemas.microsoft.com/office/drawing/2014/chartex" xmlns:cx1="http://schemas.microsoft.com/office/drawing/2015/9/8/chartex" xmlns:cx2="http://schemas.microsoft.com/office/drawing/2015/10/21/chartex" xmlns:cx3="http://schemas.microsoft.com/office/drawing/2016/5/9/chartex" xmlns:cx4="http://schemas.microsoft.com/office/drawing/2016/5/10/chartex" xmlns:cx5="http://schemas.microsoft.com/office/drawing/2016/5/11/chartex" xmlns:cx6="http://schemas.microsoft.com/office/drawing/2016/5/12/chartex" xmlns:cx7="http://schemas.microsoft.com/office/drawing/2016/5/13/chartex" xmlns:cx8="http://schemas.microsoft.com/office/drawing/2016/5/14/chartex" xmlns:mc="http://schemas.openxmlformats.org/markup-compatibility/2006" xmlns:aink="http://schemas.microsoft.com/office/drawing/2016/ink" xmlns:am3d="http://schemas.microsoft.com/office/drawing/2017/model3d" xmlns:o="urn:schemas-microsoft-com:office:office" xmlns:r="http://schemas.openxmlformats.org/officeDocument/2006/relationships" xmlns:m="http://schemas.openxmlformats.org/officeDocument/2006/math" xmlns:v="urn:schemas-microsoft-com:vml" xmlns:wp14="http://schemas.microsoft.com/office/word/2010/wordprocessingDrawing" xmlns:wp="http://schemas.openxmlformats.org/drawingml/2006/wordprocessingDrawing" xmlns:w10="urn:schemas-microsoft-com:office:word" xmlns:w="http://schemas.openxmlformats.org/wordprocessingml/2006/main" xmlns:w14="http://schemas.microsoft.com/office/word/2010/wordml" xmlns:w15="http://schemas.microsoft.com/office/word/2012/wordml" xmlns:w16cid="http://schemas.microsoft.com/office/word/2016/wordml/cid" xmlns:w16se="http://schemas.microsoft.com/office/word/2015/wordml/symex" xmlns:wpg="http://schemas.microsoft.com/office/word/2010/wordprocessingGroup" xmlns:wpi="http://schemas.microsoft.com/office/word/2010/wordprocessingInk" xmlns:wne="http://schemas.microsoft.com/office/word/2006/wordml" xmlns:wps="http://schemas.microsoft.com/office/word/2010/wordprocessingShape" mc:Ignorable="w14 w15 w16se w16cid wp14">
   <w:footnote w:type="separator" w:id="-1">
@@ -973,6 +1003,16 @@
 </file>
 
 <file path=word/header1.xml><?xml version="1.0" encoding="utf-8"?>
+<w:hdr xmlns:wpc="http://schemas.microsoft.com/office/word/2010/wordprocessingCanvas" xmlns:cx="http://schemas.microsoft.com/office/drawing/2014/chartex" xmlns:cx1="http://schemas.microsoft.com/office/drawing/2015/9/8/chartex" xmlns:cx2="http://schemas.microsoft.com/office/drawing/2015/10/21/chartex" xmlns:cx3="http://schemas.microsoft.com/office/drawing/2016/5/9/chartex" xmlns:cx4="http://schemas.microsoft.com/office/drawing/2016/5/10/chartex" xmlns:cx5="http://schemas.microsoft.com/office/drawing/2016/5/11/chartex" xmlns:cx6="http://schemas.microsoft.com/office/drawing/2016/5/12/chartex" xmlns:cx7="http://schemas.microsoft.com/office/drawing/2016/5/13/chartex" xmlns:cx8="http://schemas.microsoft.com/office/drawing/2016/5/14/chartex" xmlns:mc="http://schemas.openxmlformats.org/markup-compatibility/2006" xmlns:aink="http://schemas.microsoft.com/office/drawing/2016/ink" xmlns:am3d="http://schemas.microsoft.com/office/drawing/2017/model3d" xmlns:o="urn:schemas-microsoft-com:office:office" xmlns:r="http://schemas.openxmlformats.org/officeDocument/2006/relationships" xmlns:m="http://schemas.openxmlformats.org/officeDocument/2006/math" xmlns:v="urn:schemas-microsoft-com:vml" xmlns:wp14="http://schemas.microsoft.com/office/word/2010/wordprocessingDrawing" xmlns:wp="http://schemas.openxmlformats.org/drawingml/2006/wordprocessingDrawing" xmlns:w10="urn:schemas-microsoft-com:office:word" xmlns:w="http://schemas.openxmlformats.org/wordprocessingml/2006/main" xmlns:w14="http://schemas.microsoft.com/office/word/2010/wordml" xmlns:w15="http://schemas.microsoft.com/office/word/2012/wordml" xmlns:w16cid="http://schemas.microsoft.com/office/word/2016/wordml/cid" xmlns:w16se="http://schemas.microsoft.com/office/word/2015/wordml/symex" xmlns:wpg="http://schemas.microsoft.com/office/word/2010/wordprocessingGroup" xmlns:wpi="http://schemas.microsoft.com/office/word/2010/wordprocessingInk" xmlns:wne="http://schemas.microsoft.com/office/word/2006/wordml" xmlns:wps="http://schemas.microsoft.com/office/word/2010/wordprocessingShape" mc:Ignorable="w14 w15 w16se w16cid wp14">
+  <w:p>
+    <w:pPr>
+      <w:pStyle w:val="Header"/>
+    </w:pPr>
+  </w:p>
+</w:hdr>
+</file>
+
+<file path=word/header2.xml><?xml version="1.0" encoding="utf-8"?>
 <w:hdr xmlns:wpc="http://schemas.microsoft.com/office/word/2010/wordprocessingCanvas" xmlns:cx="http://schemas.microsoft.com/office/drawing/2014/chartex" xmlns:cx1="http://schemas.microsoft.com/office/drawing/2015/9/8/chartex" xmlns:cx2="http://schemas.microsoft.com/office/drawing/2015/10/21/chartex" xmlns:cx3="http://schemas.microsoft.com/office/drawing/2016/5/9/chartex" xmlns:cx4="http://schemas.microsoft.com/office/drawing/2016/5/10/chartex" xmlns:cx5="http://schemas.microsoft.com/office/drawing/2016/5/11/chartex" xmlns:cx6="http://schemas.microsoft.com/office/drawing/2016/5/12/chartex" xmlns:cx7="http://schemas.microsoft.com/office/drawing/2016/5/13/chartex" xmlns:cx8="http://schemas.microsoft.com/office/drawing/2016/5/14/chartex" xmlns:mc="http://schemas.openxmlformats.org/markup-compatibility/2006" xmlns:aink="http://schemas.microsoft.com/office/drawing/2016/ink" xmlns:am3d="http://schemas.microsoft.com/office/drawing/2017/model3d" xmlns:o="urn:schemas-microsoft-com:office:office" xmlns:r="http://schemas.openxmlformats.org/officeDocument/2006/relationships" xmlns:m="http://schemas.openxmlformats.org/officeDocument/2006/math" xmlns:v="urn:schemas-microsoft-com:vml" xmlns:wp14="http://schemas.microsoft.com/office/word/2010/wordprocessingDrawing" xmlns:wp="http://schemas.openxmlformats.org/drawingml/2006/wordprocessingDrawing" xmlns:w10="urn:schemas-microsoft-com:office:word" xmlns:w="http://schemas.openxmlformats.org/wordprocessingml/2006/main" xmlns:w14="http://schemas.microsoft.com/office/word/2010/wordml" xmlns:w15="http://schemas.microsoft.com/office/word/2012/wordml" xmlns:w16cid="http://schemas.microsoft.com/office/word/2016/wordml/cid" xmlns:w16se="http://schemas.microsoft.com/office/word/2015/wordml/symex" xmlns:wpg="http://schemas.microsoft.com/office/word/2010/wordprocessingGroup" xmlns:wpi="http://schemas.microsoft.com/office/word/2010/wordprocessingInk" xmlns:wne="http://schemas.microsoft.com/office/word/2006/wordml" xmlns:wps="http://schemas.microsoft.com/office/word/2010/wordprocessingShape" mc:Ignorable="w14 w15 w16se w16cid wp14">
   <w:tbl>
     <w:tblPr>
@@ -1018,7 +1058,7 @@
               <w:lang w:eastAsia="nb-NO"/>
             </w:rPr>
             <w:drawing>
-              <wp:anchor distT="0" distB="0" distL="114300" distR="114300" simplePos="0" relativeHeight="251659264" behindDoc="1" locked="0" layoutInCell="1" allowOverlap="1" wp14:anchorId="33297002" wp14:editId="57BAC568">
+              <wp:anchor distT="0" distB="0" distL="114300" distR="114300" simplePos="0" relativeHeight="251659264" behindDoc="1" locked="0" layoutInCell="1" allowOverlap="1" wp14:anchorId="5864617C" wp14:editId="1DFCC55D">
                 <wp:simplePos x="0" y="0"/>
                 <wp:positionH relativeFrom="margin">
                   <wp:posOffset>-67945</wp:posOffset>
@@ -1094,7 +1134,7 @@
               <w:lang w:eastAsia="nb-NO"/>
             </w:rPr>
             <w:drawing>
-              <wp:anchor distT="0" distB="0" distL="114300" distR="114300" simplePos="0" relativeHeight="251661312" behindDoc="0" locked="0" layoutInCell="1" allowOverlap="1" wp14:anchorId="36B3F600" wp14:editId="30F12AA7">
+              <wp:anchor distT="0" distB="0" distL="114300" distR="114300" simplePos="0" relativeHeight="251661312" behindDoc="0" locked="0" layoutInCell="1" allowOverlap="1" wp14:anchorId="052C492B" wp14:editId="0EFFBBEF">
                 <wp:simplePos x="0" y="0"/>
                 <wp:positionH relativeFrom="column">
                   <wp:posOffset>-125730</wp:posOffset>
@@ -1296,7 +1336,10 @@
         </w:tcPr>
         <w:p>
           <w:r>
-            <w:t>1.0</w:t>
+            <w:t>1.</w:t>
+          </w:r>
+          <w:r>
+            <w:t>1</w:t>
           </w:r>
         </w:p>
       </w:tc>
@@ -1306,20 +1349,22 @@
         </w:tcPr>
         <w:p>
           <w:r>
-            <w:t>22</w:t>
+            <w:t>08</w:t>
           </w:r>
           <w:r>
             <w:t>.0</w:t>
           </w:r>
           <w:r>
-            <w:t>5</w:t>
+            <w:t>1</w:t>
           </w:r>
           <w:r>
             <w:t>.201</w:t>
           </w:r>
           <w:r>
-            <w:t>8</w:t>
-          </w:r>
+            <w:t>9</w:t>
+          </w:r>
+          <w:bookmarkStart w:id="0" w:name="_GoBack"/>
+          <w:bookmarkEnd w:id="0"/>
         </w:p>
       </w:tc>
       <w:tc>
@@ -1591,6 +1636,16 @@
       </w:tc>
     </w:tr>
   </w:tbl>
+  <w:p>
+    <w:pPr>
+      <w:pStyle w:val="Header"/>
+    </w:pPr>
+  </w:p>
+</w:hdr>
+</file>
+
+<file path=word/header3.xml><?xml version="1.0" encoding="utf-8"?>
+<w:hdr xmlns:wpc="http://schemas.microsoft.com/office/word/2010/wordprocessingCanvas" xmlns:cx="http://schemas.microsoft.com/office/drawing/2014/chartex" xmlns:cx1="http://schemas.microsoft.com/office/drawing/2015/9/8/chartex" xmlns:cx2="http://schemas.microsoft.com/office/drawing/2015/10/21/chartex" xmlns:cx3="http://schemas.microsoft.com/office/drawing/2016/5/9/chartex" xmlns:cx4="http://schemas.microsoft.com/office/drawing/2016/5/10/chartex" xmlns:cx5="http://schemas.microsoft.com/office/drawing/2016/5/11/chartex" xmlns:cx6="http://schemas.microsoft.com/office/drawing/2016/5/12/chartex" xmlns:cx7="http://schemas.microsoft.com/office/drawing/2016/5/13/chartex" xmlns:cx8="http://schemas.microsoft.com/office/drawing/2016/5/14/chartex" xmlns:mc="http://schemas.openxmlformats.org/markup-compatibility/2006" xmlns:aink="http://schemas.microsoft.com/office/drawing/2016/ink" xmlns:am3d="http://schemas.microsoft.com/office/drawing/2017/model3d" xmlns:o="urn:schemas-microsoft-com:office:office" xmlns:r="http://schemas.openxmlformats.org/officeDocument/2006/relationships" xmlns:m="http://schemas.openxmlformats.org/officeDocument/2006/math" xmlns:v="urn:schemas-microsoft-com:vml" xmlns:wp14="http://schemas.microsoft.com/office/word/2010/wordprocessingDrawing" xmlns:wp="http://schemas.openxmlformats.org/drawingml/2006/wordprocessingDrawing" xmlns:w10="urn:schemas-microsoft-com:office:word" xmlns:w="http://schemas.openxmlformats.org/wordprocessingml/2006/main" xmlns:w14="http://schemas.microsoft.com/office/word/2010/wordml" xmlns:w15="http://schemas.microsoft.com/office/word/2012/wordml" xmlns:w16cid="http://schemas.microsoft.com/office/word/2016/wordml/cid" xmlns:w16se="http://schemas.microsoft.com/office/word/2015/wordml/symex" xmlns:wpg="http://schemas.microsoft.com/office/word/2010/wordprocessingGroup" xmlns:wpi="http://schemas.microsoft.com/office/word/2010/wordprocessingInk" xmlns:wne="http://schemas.microsoft.com/office/word/2006/wordml" xmlns:wps="http://schemas.microsoft.com/office/word/2010/wordprocessingShape" mc:Ignorable="w14 w15 w16se w16cid wp14">
   <w:p>
     <w:pPr>
       <w:pStyle w:val="Header"/>
@@ -2594,7 +2649,7 @@
 </file>
 
 <file path=customXml/itemProps1.xml><?xml version="1.0" encoding="utf-8"?>
-<ds:datastoreItem xmlns:ds="http://schemas.openxmlformats.org/officeDocument/2006/customXml" ds:itemID="{97746B2C-F2B3-4B35-B2C4-065B59E1E9C1}">
+<ds:datastoreItem xmlns:ds="http://schemas.openxmlformats.org/officeDocument/2006/customXml" ds:itemID="{1D49A661-C66C-4475-BDB2-A59104C6822F}">
   <ds:schemaRefs>
     <ds:schemaRef ds:uri="http://schemas.openxmlformats.org/officeDocument/2006/bibliography"/>
   </ds:schemaRefs>

</xml_diff>